<commit_message>
Opdatering efter Mette rettelser
</commit_message>
<xml_diff>
--- a/Rapport/Arkitektur.docx
+++ b/Rapport/Arkitektur.docx
@@ -7,24 +7,11 @@
         <w:pStyle w:val="Heading2"/>
       </w:pPr>
       <w:bookmarkStart w:id="0" w:name="_Toc437616724"/>
-      <w:commentRangeStart w:id="1"/>
       <w:r>
         <w:t>Arkitektur</w:t>
       </w:r>
-      <w:commentRangeEnd w:id="1"/>
-      <w:r>
-        <w:rPr>
-          <w:rStyle w:val="CommentReference"/>
-          <w:smallCaps w:val="0"/>
-          <w:spacing w:val="0"/>
-        </w:rPr>
-        <w:commentReference w:id="1"/>
-      </w:r>
-      <w:bookmarkStart w:id="2" w:name="_GoBack"/>
-      <w:bookmarkEnd w:id="2"/>
     </w:p>
     <w:p>
-      <w:commentRangeStart w:id="3"/>
       <w:r>
         <w:t>Da arkitekturen af projektet skulle besluttes,</w:t>
       </w:r>
@@ -40,56 +27,23 @@
       <w:r>
         <w:t xml:space="preserve">e model er der en gruppering af klasser og pakker. </w:t>
       </w:r>
-      <w:del w:id="4" w:author="Mette Grønbech" w:date="2016-05-15T17:38:00Z">
-        <w:r>
-          <w:delText xml:space="preserve">Hvorved </w:delText>
-        </w:r>
-      </w:del>
-      <w:ins w:id="5" w:author="Mette Grønbech" w:date="2016-05-15T17:38:00Z">
-        <w:r>
-          <w:t>H</w:t>
-        </w:r>
-        <w:r>
-          <w:t>er</w:t>
-        </w:r>
-        <w:r>
-          <w:t xml:space="preserve">ved </w:t>
-        </w:r>
-        <w:r>
-          <w:t xml:space="preserve">har </w:t>
-        </w:r>
-      </w:ins>
-      <w:del w:id="6" w:author="Mette Grønbech" w:date="2016-05-15T17:38:00Z">
-        <w:r>
-          <w:delText xml:space="preserve">at </w:delText>
-        </w:r>
-      </w:del>
+      <w:r>
+        <w:t xml:space="preserve">Herved har </w:t>
+      </w:r>
       <w:r>
         <w:t>de klasser</w:t>
       </w:r>
-      <w:ins w:id="7" w:author="Mette Grønbech" w:date="2016-05-15T17:38:00Z">
-        <w:r>
-          <w:t>,</w:t>
-        </w:r>
-      </w:ins>
+      <w:r>
+        <w:t>,</w:t>
+      </w:r>
       <w:r>
         <w:t xml:space="preserve"> der befinder sig i ét lag</w:t>
       </w:r>
-      <w:ins w:id="8" w:author="Mette Grønbech" w:date="2016-05-15T17:38:00Z">
-        <w:r>
-          <w:t>,</w:t>
-        </w:r>
-      </w:ins>
-      <w:r>
-        <w:t xml:space="preserve"> </w:t>
-      </w:r>
-      <w:del w:id="9" w:author="Mette Grønbech" w:date="2016-05-15T17:38:00Z">
-        <w:r>
-          <w:delText xml:space="preserve">har </w:delText>
-        </w:r>
-      </w:del>
-      <w:r>
-        <w:t>et sammenhængende ansvar</w:t>
+      <w:r>
+        <w:t>,</w:t>
+      </w:r>
+      <w:r>
+        <w:t xml:space="preserve"> et sammenhængende ansvar</w:t>
       </w:r>
       <w:r>
         <w:t xml:space="preserve"> for</w:t>
@@ -97,99 +51,48 @@
       <w:r>
         <w:t xml:space="preserve"> et vigtigt aspekt i systemet i den logiske separation</w:t>
       </w:r>
-      <w:ins w:id="10" w:author="Mette Grønbech" w:date="2016-05-15T17:39:00Z">
-        <w:r>
-          <w:t>,</w:t>
-        </w:r>
-      </w:ins>
+      <w:r>
+        <w:t>,</w:t>
+      </w:r>
       <w:r>
         <w:t xml:space="preserve"> der er lavet i projektet. Ved at gruppere systemet på denne måde, kan der hurtigt findes ud af</w:t>
       </w:r>
-      <w:ins w:id="11" w:author="Mette Grønbech" w:date="2016-05-15T17:39:00Z">
-        <w:r>
-          <w:t>,</w:t>
-        </w:r>
-      </w:ins>
+      <w:r>
+        <w:t>,</w:t>
+      </w:r>
       <w:r>
         <w:t xml:space="preserve"> hvor der skal ændres ting</w:t>
       </w:r>
-      <w:ins w:id="12" w:author="Mette Grønbech" w:date="2016-05-15T17:39:00Z">
-        <w:r>
-          <w:t>,</w:t>
-        </w:r>
-      </w:ins>
+      <w:r>
+        <w:t>,</w:t>
+      </w:r>
       <w:r>
         <w:t xml:space="preserve"> hvis der er noget</w:t>
       </w:r>
-      <w:ins w:id="13" w:author="Mette Grønbech" w:date="2016-05-15T17:39:00Z">
-        <w:r>
-          <w:t>,</w:t>
-        </w:r>
-      </w:ins>
+      <w:r>
+        <w:t>,</w:t>
+      </w:r>
       <w:r>
         <w:t xml:space="preserve"> der skal ændres. </w:t>
       </w:r>
       <w:r>
-        <w:t>Med valget af at bruge den lagdelte model</w:t>
-      </w:r>
-      <w:del w:id="14" w:author="Mette Grønbech" w:date="2016-05-15T17:39:00Z">
-        <w:r>
-          <w:delText>,</w:delText>
-        </w:r>
-      </w:del>
-      <w:r>
-        <w:t xml:space="preserve"> skulle der så tages en beslutning om</w:t>
-      </w:r>
-      <w:ins w:id="15" w:author="Mette Grønbech" w:date="2016-05-15T17:40:00Z">
-        <w:r>
-          <w:t>,</w:t>
-        </w:r>
-      </w:ins>
+        <w:t>Med valget af at bruge den lagdelte model skulle der så tages en beslutning om</w:t>
+      </w:r>
+      <w:r>
+        <w:t>,</w:t>
+      </w:r>
       <w:r>
         <w:t xml:space="preserve"> hvor mange lag der skulle inddeles i</w:t>
       </w:r>
-      <w:del w:id="16" w:author="Mette Grønbech" w:date="2016-05-15T17:40:00Z">
-        <w:r>
-          <w:delText xml:space="preserve">, </w:delText>
-        </w:r>
-      </w:del>
-      <w:ins w:id="17" w:author="Mette Grønbech" w:date="2016-05-15T17:40:00Z">
-        <w:r>
-          <w:t>.</w:t>
-        </w:r>
-        <w:r>
-          <w:t xml:space="preserve"> </w:t>
-        </w:r>
-      </w:ins>
-      <w:del w:id="18" w:author="Mette Grønbech" w:date="2016-05-15T17:40:00Z">
-        <w:r>
-          <w:delText xml:space="preserve">ud </w:delText>
-        </w:r>
-      </w:del>
-      <w:ins w:id="19" w:author="Mette Grønbech" w:date="2016-05-15T17:40:00Z">
-        <w:r>
-          <w:t>U</w:t>
-        </w:r>
-        <w:r>
-          <w:t xml:space="preserve">d </w:t>
-        </w:r>
-      </w:ins>
+      <w:r>
+        <w:t xml:space="preserve">. Ud </w:t>
+      </w:r>
       <w:r>
         <w:t xml:space="preserve">fra størrelsen af systemet gav det mest mening </w:t>
       </w:r>
-      <w:del w:id="20" w:author="Mette Grønbech" w:date="2016-05-15T17:40:00Z">
-        <w:r>
-          <w:delText xml:space="preserve">og </w:delText>
-        </w:r>
-      </w:del>
-      <w:ins w:id="21" w:author="Mette Grønbech" w:date="2016-05-15T17:40:00Z">
-        <w:r>
-          <w:t>at</w:t>
-        </w:r>
-        <w:r>
-          <w:t xml:space="preserve"> </w:t>
-        </w:r>
-      </w:ins>
+      <w:r>
+        <w:t xml:space="preserve">at </w:t>
+      </w:r>
       <w:r>
         <w:t>bruge en 3 lagdelt model</w:t>
       </w:r>
@@ -203,41 +106,7 @@
         <w:t>. Den 3 lagdelte</w:t>
       </w:r>
       <w:r>
-        <w:t xml:space="preserve"> model, består af; DAL</w:t>
-      </w:r>
-      <w:del w:id="22" w:author="Mette Grønbech" w:date="2016-05-15T17:30:00Z">
-        <w:r>
-          <w:delText xml:space="preserve"> (Data Access Layer)</w:delText>
-        </w:r>
-      </w:del>
-      <w:r>
-        <w:t xml:space="preserve">, BLL </w:t>
-      </w:r>
-      <w:del w:id="23" w:author="Mette Grønbech" w:date="2016-05-15T17:30:00Z">
-        <w:r>
-          <w:delText>(Buisness Logic Layer)</w:delText>
-        </w:r>
-        <w:r>
-          <w:delText xml:space="preserve"> </w:delText>
-        </w:r>
-      </w:del>
-      <w:r>
-        <w:t>og PL</w:t>
-      </w:r>
-      <w:del w:id="24" w:author="Mette Grønbech" w:date="2016-05-15T17:30:00Z">
-        <w:r>
-          <w:delText xml:space="preserve"> (Presentation Layer)</w:delText>
-        </w:r>
-      </w:del>
-      <w:r>
-        <w:t>.</w:t>
-      </w:r>
-      <w:commentRangeEnd w:id="3"/>
-      <w:r>
-        <w:rPr>
-          <w:rStyle w:val="CommentReference"/>
-        </w:rPr>
-        <w:commentReference w:id="3"/>
+        <w:t xml:space="preserve"> model, består af; DAL, BLL og PL.</w:t>
       </w:r>
     </w:p>
     <w:p>
@@ -268,177 +137,96 @@
       <w:r>
         <w:t>, som viser hvad der sker</w:t>
       </w:r>
-      <w:ins w:id="25" w:author="Mette Grønbech" w:date="2016-05-15T17:44:00Z">
-        <w:r>
-          <w:t>,</w:t>
-        </w:r>
-      </w:ins>
+      <w:r>
+        <w:t>,</w:t>
+      </w:r>
       <w:r>
         <w:t xml:space="preserve"> når en bruger indtaster i et felt</w:t>
       </w:r>
-      <w:ins w:id="26" w:author="Mette Grønbech" w:date="2016-05-15T17:44:00Z">
-        <w:r>
-          <w:t>,</w:t>
-        </w:r>
-      </w:ins>
+      <w:r>
+        <w:t>,</w:t>
+      </w:r>
       <w:r>
         <w:t xml:space="preserve"> der kan autofuldføre. Først ændre</w:t>
       </w:r>
-      <w:ins w:id="27" w:author="Mette Grønbech" w:date="2016-05-15T17:30:00Z">
-        <w:r>
-          <w:t>r</w:t>
-        </w:r>
-      </w:ins>
-      <w:r>
-        <w:t xml:space="preserve"> brugeren på teksten på </w:t>
-      </w:r>
-      <w:proofErr w:type="spellStart"/>
-      <w:r>
-        <w:t>GUI</w:t>
-      </w:r>
-      <w:ins w:id="28" w:author="Mette Grønbech" w:date="2016-05-15T17:44:00Z">
-        <w:r>
-          <w:t>’en</w:t>
-        </w:r>
-      </w:ins>
-      <w:proofErr w:type="spellEnd"/>
+      <w:r>
+        <w:t>r</w:t>
+      </w:r>
+      <w:r>
+        <w:t xml:space="preserve"> brugeren på teksten på GUI</w:t>
+      </w:r>
+      <w:r>
+        <w:t>’en</w:t>
+      </w:r>
       <w:r>
         <w:t xml:space="preserve">, </w:t>
       </w:r>
-      <w:del w:id="29" w:author="Mette Grønbech" w:date="2016-05-15T17:44:00Z">
-        <w:r>
-          <w:delText xml:space="preserve">derefter </w:delText>
-        </w:r>
-      </w:del>
-      <w:ins w:id="30" w:author="Mette Grønbech" w:date="2016-05-15T17:44:00Z">
-        <w:r>
-          <w:t>hvorefter</w:t>
-        </w:r>
-        <w:r>
-          <w:t xml:space="preserve"> </w:t>
-        </w:r>
-      </w:ins>
-      <w:del w:id="31" w:author="Mette Grønbech" w:date="2016-05-15T17:44:00Z">
-        <w:r>
-          <w:delText xml:space="preserve">kalder </w:delText>
-        </w:r>
-      </w:del>
-      <w:proofErr w:type="spellStart"/>
-      <w:r>
-        <w:t>GUI’en</w:t>
-      </w:r>
-      <w:proofErr w:type="spellEnd"/>
+      <w:r>
+        <w:t xml:space="preserve">hvorefter </w:t>
+      </w:r>
+      <w:r>
+        <w:t xml:space="preserve">GUI’en </w:t>
+      </w:r>
+      <w:r>
+        <w:t xml:space="preserve">kalder </w:t>
+      </w:r>
+      <w:r>
+        <w:t>ned på GUI viewmodel</w:t>
+      </w:r>
+      <w:r>
+        <w:t>,</w:t>
+      </w:r>
       <w:r>
         <w:t xml:space="preserve"> </w:t>
       </w:r>
-      <w:ins w:id="32" w:author="Mette Grønbech" w:date="2016-05-15T17:44:00Z">
-        <w:r>
-          <w:t xml:space="preserve">kalder </w:t>
-        </w:r>
-      </w:ins>
-      <w:r>
-        <w:t>ned på GUI viewmodel</w:t>
-      </w:r>
-      <w:ins w:id="33" w:author="Mette Grønbech" w:date="2016-05-15T17:47:00Z">
-        <w:r>
-          <w:t>,</w:t>
-        </w:r>
-      </w:ins>
-      <w:r>
-        <w:t xml:space="preserve"> </w:t>
-      </w:r>
-      <w:ins w:id="34" w:author="Mette Grønbech" w:date="2016-05-15T17:45:00Z">
-        <w:r>
-          <w:t xml:space="preserve">for </w:t>
-        </w:r>
-      </w:ins>
+      <w:r>
+        <w:t xml:space="preserve">for </w:t>
+      </w:r>
       <w:r>
         <w:t>at den skal udfylde listen</w:t>
       </w:r>
-      <w:ins w:id="35" w:author="Mette Grønbech" w:date="2016-05-15T17:45:00Z">
-        <w:r>
-          <w:t>. Dette sker i PL</w:t>
-        </w:r>
-      </w:ins>
+      <w:r>
+        <w:t>. Dette sker i PL</w:t>
+      </w:r>
       <w:r>
         <w:t xml:space="preserve">, </w:t>
       </w:r>
-      <w:ins w:id="36" w:author="Mette Grønbech" w:date="2016-05-15T17:45:00Z">
-        <w:r>
-          <w:t xml:space="preserve">hvorefter der så kaldes en funktion i klassen </w:t>
-        </w:r>
-        <w:proofErr w:type="spellStart"/>
-        <w:r>
-          <w:t>AutoComplete</w:t>
-        </w:r>
-        <w:proofErr w:type="spellEnd"/>
-        <w:r>
-          <w:t xml:space="preserve"> i </w:t>
-        </w:r>
-      </w:ins>
-      <w:del w:id="37" w:author="Mette Grønbech" w:date="2016-05-15T17:46:00Z">
-        <w:r>
-          <w:delText xml:space="preserve">den kalder så ned på </w:delText>
-        </w:r>
-      </w:del>
+      <w:r>
+        <w:t xml:space="preserve">hvorefter der så kaldes en funktion i klassen AutoComplete i </w:t>
+      </w:r>
       <w:r>
         <w:t>BLL</w:t>
       </w:r>
-      <w:del w:id="38" w:author="Mette Grønbech" w:date="2016-05-15T17:46:00Z">
-        <w:r>
-          <w:delText xml:space="preserve">, </w:delText>
-        </w:r>
-      </w:del>
-      <w:ins w:id="39" w:author="Mette Grønbech" w:date="2016-05-15T17:46:00Z">
-        <w:r>
-          <w:t>. Denne funktion kalder så en funktion i en klasse i</w:t>
-        </w:r>
-      </w:ins>
-      <w:del w:id="40" w:author="Mette Grønbech" w:date="2016-05-15T17:46:00Z">
-        <w:r>
-          <w:delText>som derefter kalder ned på</w:delText>
-        </w:r>
-      </w:del>
+      <w:r>
+        <w:t>. Denne funktion kalder så en funktion i en klasse i</w:t>
+      </w:r>
       <w:r>
         <w:t xml:space="preserve"> DAL, </w:t>
       </w:r>
-      <w:del w:id="41" w:author="Mette Grønbech" w:date="2016-05-15T17:46:00Z">
-        <w:r>
-          <w:delText>at den skal</w:delText>
-        </w:r>
-      </w:del>
-      <w:ins w:id="42" w:author="Mette Grønbech" w:date="2016-05-15T17:46:00Z">
-        <w:r>
-          <w:t>som</w:t>
-        </w:r>
-      </w:ins>
+      <w:r>
+        <w:t>som</w:t>
+      </w:r>
       <w:r>
         <w:t xml:space="preserve"> lave</w:t>
       </w:r>
-      <w:ins w:id="43" w:author="Mette Grønbech" w:date="2016-05-15T17:46:00Z">
-        <w:r>
-          <w:t>r</w:t>
-        </w:r>
-      </w:ins>
-      <w:r>
-        <w:t xml:space="preserve"> et database udtræk</w:t>
-      </w:r>
-      <w:del w:id="44" w:author="Mette Grønbech" w:date="2016-05-15T17:47:00Z">
-        <w:r>
-          <w:delText>,</w:delText>
-        </w:r>
-      </w:del>
-      <w:r>
-        <w:t xml:space="preserve"> ud fra den indtastede tekst. </w:t>
+      <w:r>
+        <w:t>r</w:t>
+      </w:r>
+      <w:r>
+        <w:t xml:space="preserve"> et database udtræk ud fra den indtasted</w:t>
+      </w:r>
+      <w:bookmarkStart w:id="1" w:name="_GoBack"/>
+      <w:bookmarkEnd w:id="1"/>
+      <w:r>
+        <w:t xml:space="preserve">e tekst. </w:t>
       </w:r>
     </w:p>
-    <w:commentRangeStart w:id="45"/>
     <w:p>
       <w:pPr>
         <w:keepNext/>
       </w:pPr>
       <w:r>
-        <w:object w:dxaOrig="11146" w:dyaOrig="4695" w14:anchorId="05AAF4E5">
+        <w:object w:dxaOrig="11146" w:dyaOrig="4696" w14:anchorId="5A602FEC">
           <v:shapetype id="_x0000_t75" coordsize="21600,21600" o:spt="75" o:preferrelative="t" path="m@4@5l@4@11@9@11@9@5xe" filled="f" stroked="f">
             <v:stroke joinstyle="miter"/>
             <v:formulas>
@@ -458,25 +246,18 @@
             <v:path o:extrusionok="f" gradientshapeok="t" o:connecttype="rect"/>
             <o:lock v:ext="edit" aspectratio="t"/>
           </v:shapetype>
-          <v:shape id="_x0000_i1025" type="#_x0000_t75" style="width:482.25pt;height:202.5pt" o:ole="">
-            <v:imagedata r:id="rId10" o:title=""/>
+          <v:shape id="_x0000_i1025" type="#_x0000_t75" style="width:481.5pt;height:202.5pt" o:ole="">
+            <v:imagedata r:id="rId8" o:title=""/>
           </v:shape>
-          <o:OLEObject Type="Embed" ProgID="Visio.Drawing.15" ShapeID="_x0000_i1025" DrawAspect="Content" ObjectID="_1524840363" r:id="rId11"/>
+          <o:OLEObject Type="Embed" ProgID="Visio.Drawing.15" ShapeID="_x0000_i1025" DrawAspect="Content" ObjectID="_1524843752" r:id="rId9"/>
         </w:object>
-      </w:r>
-      <w:commentRangeEnd w:id="45"/>
-      <w:r>
-        <w:rPr>
-          <w:rStyle w:val="CommentReference"/>
-        </w:rPr>
-        <w:commentReference w:id="45"/>
       </w:r>
     </w:p>
     <w:p>
       <w:pPr>
         <w:pStyle w:val="Caption"/>
       </w:pPr>
-      <w:bookmarkStart w:id="46" w:name="_Ref449894462"/>
+      <w:bookmarkStart w:id="2" w:name="_Ref449894462"/>
       <w:r>
         <w:t xml:space="preserve">Figur </w:t>
       </w:r>
@@ -501,7 +282,7 @@
         </w:rPr>
         <w:fldChar w:fldCharType="end"/>
       </w:r>
-      <w:bookmarkEnd w:id="46"/>
+      <w:bookmarkEnd w:id="2"/>
       <w:r>
         <w:t>: Sekvens diagram for Autofuldførelse, med lag opdeling</w:t>
       </w:r>
@@ -532,29 +313,17 @@
         <w:fldChar w:fldCharType="end"/>
       </w:r>
       <w:r>
-        <w:t xml:space="preserve">, som viser et </w:t>
-      </w:r>
-      <w:proofErr w:type="spellStart"/>
-      <w:r>
-        <w:t>package</w:t>
-      </w:r>
-      <w:proofErr w:type="spellEnd"/>
+        <w:t>, som viser et package</w:t>
+      </w:r>
       <w:r>
         <w:t xml:space="preserve"> </w:t>
       </w:r>
       <w:r>
         <w:t xml:space="preserve">diagram for </w:t>
       </w:r>
-      <w:del w:id="47" w:author="Mette Grønbech" w:date="2016-05-15T17:50:00Z">
-        <w:r>
-          <w:delText>systemet</w:delText>
-        </w:r>
-      </w:del>
-      <w:ins w:id="48" w:author="Mette Grønbech" w:date="2016-05-15T17:50:00Z">
-        <w:r>
-          <w:t>Pristjek220</w:t>
-        </w:r>
-      </w:ins>
+      <w:r>
+        <w:t>Pristjek220</w:t>
+      </w:r>
       <w:r>
         <w:t>.</w:t>
       </w:r>
@@ -571,43 +340,27 @@
         <w:t>.</w:t>
       </w:r>
       <w:r>
-        <w:t xml:space="preserve"> Hver pakke indeholder så klasser, som har de egenskaber, som pakken beskriver. I programmet ligger de forskellige klasser under pakkens </w:t>
-      </w:r>
-      <w:proofErr w:type="spellStart"/>
-      <w:r>
-        <w:t>namespace</w:t>
-      </w:r>
-      <w:proofErr w:type="spellEnd"/>
-      <w:r>
-        <w:t xml:space="preserve">. </w:t>
-      </w:r>
-    </w:p>
-    <w:commentRangeStart w:id="49"/>
-    <w:p>
-      <w:pPr>
-        <w:keepNext/>
-      </w:pPr>
-      <w:r>
-        <w:object w:dxaOrig="17971" w:dyaOrig="10200" w14:anchorId="76800537">
-          <v:shape id="_x0000_i1026" type="#_x0000_t75" style="width:481.5pt;height:273pt" o:ole="">
-            <v:imagedata r:id="rId12" o:title=""/>
-          </v:shape>
-          <o:OLEObject Type="Embed" ProgID="Visio.Drawing.15" ShapeID="_x0000_i1026" DrawAspect="Content" ObjectID="_1524840364" r:id="rId13"/>
-        </w:object>
-      </w:r>
-      <w:commentRangeEnd w:id="49"/>
-      <w:r>
-        <w:rPr>
-          <w:rStyle w:val="CommentReference"/>
-        </w:rPr>
-        <w:commentReference w:id="49"/>
+        <w:t xml:space="preserve"> Hver pakke indeholder så klasser, som har de egenskaber, som pakken beskriver. I programmet ligger de forskellige klasser under pakkens namespace. </w:t>
       </w:r>
     </w:p>
     <w:p>
       <w:pPr>
+        <w:keepNext/>
+      </w:pPr>
+      <w:r>
+        <w:object w:dxaOrig="17971" w:dyaOrig="10200" w14:anchorId="62438839">
+          <v:shape id="_x0000_i1026" type="#_x0000_t75" style="width:481.5pt;height:273pt" o:ole="">
+            <v:imagedata r:id="rId10" o:title=""/>
+          </v:shape>
+          <o:OLEObject Type="Embed" ProgID="Visio.Drawing.15" ShapeID="_x0000_i1026" DrawAspect="Content" ObjectID="_1524843753" r:id="rId11"/>
+        </w:object>
+      </w:r>
+    </w:p>
+    <w:p>
+      <w:pPr>
         <w:pStyle w:val="Caption"/>
       </w:pPr>
-      <w:bookmarkStart w:id="50" w:name="_Ref449945580"/>
+      <w:bookmarkStart w:id="3" w:name="_Ref449945580"/>
       <w:r>
         <w:t xml:space="preserve">Figur </w:t>
       </w:r>
@@ -632,7 +385,7 @@
         </w:rPr>
         <w:fldChar w:fldCharType="end"/>
       </w:r>
-      <w:bookmarkEnd w:id="50"/>
+      <w:bookmarkEnd w:id="3"/>
       <w:r>
         <w:t>: Package diagram for Pristjek220</w:t>
       </w:r>
@@ -663,15 +416,7 @@
         <w:t xml:space="preserve"> </w:t>
       </w:r>
       <w:r>
-        <w:t>applikations</w:t>
-      </w:r>
-      <w:del w:id="51" w:author="Mette Grønbech" w:date="2016-05-15T17:32:00Z">
-        <w:r>
-          <w:delText xml:space="preserve"> </w:delText>
-        </w:r>
-      </w:del>
-      <w:r>
-        <w:t xml:space="preserve">specifikke </w:t>
+        <w:t xml:space="preserve">applikationsspecifikke </w:t>
       </w:r>
       <w:r>
         <w:t>tjenester</w:t>
@@ -683,54 +428,43 @@
         <w:t xml:space="preserve"> de</w:t>
       </w:r>
       <w:r>
+        <w:t xml:space="preserve"> mere</w:t>
+      </w:r>
+      <w:r>
+        <w:t xml:space="preserve"> generelle </w:t>
+      </w:r>
+      <w:r>
+        <w:t>tjenester</w:t>
+      </w:r>
+      <w:r>
+        <w:t xml:space="preserve">. </w:t>
+      </w:r>
+      <w:r>
+        <w:t>Derudover kommer der en separation af højniveaushandlinger fra lavniveaushandlinger</w:t>
+      </w:r>
+      <w:r>
+        <w:t>,</w:t>
+      </w:r>
+      <w:r>
+        <w:t xml:space="preserve"> som</w:t>
+      </w:r>
+      <w:r>
+        <w:t xml:space="preserve"> samlet set</w:t>
+      </w:r>
+      <w:r>
         <w:t xml:space="preserve"> </w:t>
       </w:r>
-      <w:commentRangeStart w:id="52"/>
-      <w:r>
-        <w:t xml:space="preserve">generelle </w:t>
-      </w:r>
-      <w:r>
-        <w:t>tjenester</w:t>
-      </w:r>
-      <w:commentRangeEnd w:id="52"/>
-      <w:r>
-        <w:rPr>
-          <w:rStyle w:val="CommentReference"/>
-        </w:rPr>
-        <w:commentReference w:id="52"/>
-      </w:r>
-      <w:r>
-        <w:t xml:space="preserve">, som </w:t>
-      </w:r>
       <w:r>
         <w:t>gør</w:t>
       </w:r>
-      <w:ins w:id="53" w:author="Mette Grønbech" w:date="2016-05-15T17:51:00Z">
-        <w:r>
-          <w:t>,</w:t>
-        </w:r>
-      </w:ins>
+      <w:r>
+        <w:t>,</w:t>
+      </w:r>
       <w:r>
         <w:t xml:space="preserve"> at</w:t>
       </w:r>
       <w:r>
-        <w:t xml:space="preserve"> SRP (Single </w:t>
-      </w:r>
-      <w:proofErr w:type="spellStart"/>
-      <w:r>
-        <w:t>Responsibility</w:t>
-      </w:r>
-      <w:proofErr w:type="spellEnd"/>
-      <w:r>
-        <w:t xml:space="preserve"> </w:t>
-      </w:r>
-      <w:proofErr w:type="spellStart"/>
-      <w:r>
-        <w:t>Principle</w:t>
-      </w:r>
-      <w:proofErr w:type="spellEnd"/>
-      <w:r>
-        <w:t>)</w:t>
+        <w:t xml:space="preserve"> SRP (Single Responsibility Principle)</w:t>
       </w:r>
       <w:r>
         <w:t xml:space="preserve"> bliver overholdt</w:t>
@@ -748,50 +482,30 @@
         <w:t xml:space="preserve"> fås et system, som er mindre sårbart over for ændringer på et senere tidspunkt.</w:t>
       </w:r>
       <w:r>
-        <w:t xml:space="preserve"> Derudover kommer </w:t>
-      </w:r>
-      <w:r>
-        <w:t>der en separation af højniveaus</w:t>
-      </w:r>
-      <w:r>
-        <w:t>handlinger fra lavniveaus</w:t>
-      </w:r>
-      <w:ins w:id="54" w:author="Mette Grønbech" w:date="2016-05-15T17:34:00Z">
-        <w:r>
-          <w:t>handlinger</w:t>
-        </w:r>
-      </w:ins>
-      <w:r>
-        <w:t>. Koblingen og afhængighederne formindskes deraf mellem de forskellige klasser, samt der kommer høj samhørighed. En af de vigtigste ting ved at bruge 3 lags modellen er dog</w:t>
-      </w:r>
-      <w:ins w:id="55" w:author="Mette Grønbech" w:date="2016-05-15T17:51:00Z">
-        <w:r>
-          <w:t>,</w:t>
-        </w:r>
-      </w:ins>
+        <w:t xml:space="preserve"> Koblingen og afhængighederne formindskes deraf mellem de forskellige klasser, samt der kommer høj samhørighed. En af de vigtigste ting ved at bruge 3 lags modellen er dog</w:t>
+      </w:r>
+      <w:r>
+        <w:t>,</w:t>
+      </w:r>
       <w:r>
         <w:t xml:space="preserve"> at der er muligheden for at genbruge kode, sådan at man for eksempelvis kan genbruge de nederste lag af kode til en applikation med en anden brugergrænseflade. Det gøres endnu mere simpelt ved</w:t>
       </w:r>
-      <w:ins w:id="56" w:author="Mette Grønbech" w:date="2016-05-15T17:52:00Z">
-        <w:r>
-          <w:t>,</w:t>
-        </w:r>
-      </w:ins>
+      <w:r>
+        <w:t>,</w:t>
+      </w:r>
       <w:r>
         <w:t xml:space="preserve"> at de forskellige lag er implementeret med interfaces, som simplificere</w:t>
       </w:r>
-      <w:ins w:id="57" w:author="Mette Grønbech" w:date="2016-05-15T17:35:00Z">
-        <w:r>
-          <w:t>r</w:t>
-        </w:r>
-      </w:ins>
+      <w:r>
+        <w:t>r</w:t>
+      </w:r>
       <w:r>
         <w:t xml:space="preserve"> en ændring eller udskiftning af dele af systemet. Ved at lave den logiske segmentering mellem de forskellige lag er klarheden af koden øget, for andre der skulle ønske at arbejde videre med koden.</w:t>
       </w:r>
       <w:bookmarkEnd w:id="0"/>
     </w:p>
     <w:sectPr>
-      <w:footerReference w:type="first" r:id="rId14"/>
+      <w:footerReference w:type="first" r:id="rId12"/>
       <w:pgSz w:w="11906" w:h="16838"/>
       <w:pgMar w:top="1701" w:right="1134" w:bottom="1701" w:left="1134" w:header="708" w:footer="708" w:gutter="0"/>
       <w:pgNumType w:start="0"/>
@@ -800,134 +514,6 @@
     </w:sectPr>
   </w:body>
 </w:document>
-</file>
-
-<file path=word/comments.xml><?xml version="1.0" encoding="utf-8"?>
-<w:comments xmlns:wpc="http://schemas.microsoft.com/office/word/2010/wordprocessingCanvas" xmlns:mc="http://schemas.openxmlformats.org/markup-compatibility/2006" xmlns:o="urn:schemas-microsoft-com:office:office" xmlns:r="http://schemas.openxmlformats.org/officeDocument/2006/relationships" xmlns:m="http://schemas.openxmlformats.org/officeDocument/2006/math" xmlns:v="urn:schemas-microsoft-com:vml" xmlns:wp14="http://schemas.microsoft.com/office/word/2010/wordprocessingDrawing" xmlns:wp="http://schemas.openxmlformats.org/drawingml/2006/wordprocessingDrawing" xmlns:w10="urn:schemas-microsoft-com:office:word" xmlns:w="http://schemas.openxmlformats.org/wordprocessingml/2006/main" xmlns:w14="http://schemas.microsoft.com/office/word/2010/wordml" xmlns:w15="http://schemas.microsoft.com/office/word/2012/wordml" xmlns:wpg="http://schemas.microsoft.com/office/word/2010/wordprocessingGroup" xmlns:wpi="http://schemas.microsoft.com/office/word/2010/wordprocessingInk" xmlns:wne="http://schemas.microsoft.com/office/word/2006/wordml" xmlns:wps="http://schemas.microsoft.com/office/word/2010/wordprocessingShape" mc:Ignorable="w14 w15 wp14">
-  <w:comment w:id="1" w:author="Mette Grønbech" w:date="2016-05-15T17:41:00Z" w:initials="MG">
-    <w:p>
-      <w:pPr>
-        <w:pStyle w:val="CommentText"/>
-      </w:pPr>
-      <w:r>
-        <w:rPr>
-          <w:rStyle w:val="CommentReference"/>
-        </w:rPr>
-        <w:annotationRef/>
-      </w:r>
-      <w:r>
-        <w:rPr>
-          <w:rStyle w:val="CommentReference"/>
-        </w:rPr>
-        <w:t>Til fodnoten</w:t>
-      </w:r>
-      <w:r>
-        <w:rPr>
-          <w:rStyle w:val="CommentReference"/>
-        </w:rPr>
-        <w:t>: Hvad er det? Skulle det være et link for det er det ikke</w:t>
-      </w:r>
-    </w:p>
-  </w:comment>
-  <w:comment w:id="3" w:author="Mette Grønbech" w:date="2016-05-15T17:53:00Z" w:initials="MG">
-    <w:p>
-      <w:pPr>
-        <w:pStyle w:val="CommentText"/>
-      </w:pPr>
-      <w:r>
-        <w:rPr>
-          <w:rStyle w:val="CommentReference"/>
-        </w:rPr>
-        <w:annotationRef/>
-      </w:r>
-      <w:r>
-        <w:t xml:space="preserve">Jeg kan ikke helt blive enig med mig selv om </w:t>
-      </w:r>
-      <w:proofErr w:type="spellStart"/>
-      <w:r>
-        <w:t>om</w:t>
-      </w:r>
-      <w:proofErr w:type="spellEnd"/>
-      <w:r>
-        <w:t xml:space="preserve"> jeg synes der mangler noget om hvad problemet ved ikke at bruge den er eller forskellen i forhold til at bruge en anden model ville være. Ved ikke om det fremstår tydeligt for en udefrakommende </w:t>
-      </w:r>
-    </w:p>
-  </w:comment>
-  <w:comment w:id="45" w:author="Mette Grønbech" w:date="2016-05-15T17:48:00Z" w:initials="MG">
-    <w:p>
-      <w:pPr>
-        <w:pStyle w:val="CommentText"/>
-      </w:pPr>
-      <w:r>
-        <w:rPr>
-          <w:rStyle w:val="CommentReference"/>
-        </w:rPr>
-        <w:annotationRef/>
-      </w:r>
-      <w:r>
-        <w:t xml:space="preserve">Business er stavet forket på diagrammet. Og det burde nok hedde business </w:t>
-      </w:r>
-      <w:proofErr w:type="spellStart"/>
-      <w:r>
-        <w:t>logic</w:t>
-      </w:r>
-      <w:proofErr w:type="spellEnd"/>
-      <w:r>
-        <w:t xml:space="preserve"> </w:t>
-      </w:r>
-      <w:proofErr w:type="spellStart"/>
-      <w:r>
-        <w:t>layer</w:t>
-      </w:r>
-      <w:proofErr w:type="spellEnd"/>
-      <w:r>
-        <w:t xml:space="preserve"> her også</w:t>
-      </w:r>
-    </w:p>
-  </w:comment>
-  <w:comment w:id="49" w:author="Mette Grønbech" w:date="2016-05-15T17:52:00Z" w:initials="MG">
-    <w:p>
-      <w:pPr>
-        <w:pStyle w:val="CommentText"/>
-      </w:pPr>
-      <w:r>
-        <w:rPr>
-          <w:rStyle w:val="CommentReference"/>
-        </w:rPr>
-        <w:annotationRef/>
-      </w:r>
-      <w:r>
-        <w:t>Business er stavet forket på diagrammet</w:t>
-      </w:r>
-    </w:p>
-  </w:comment>
-  <w:comment w:id="52" w:author="Mette Grønbech" w:date="2016-05-15T17:33:00Z" w:initials="MG">
-    <w:p>
-      <w:pPr>
-        <w:pStyle w:val="CommentText"/>
-      </w:pPr>
-      <w:r>
-        <w:rPr>
-          <w:rStyle w:val="CommentReference"/>
-        </w:rPr>
-        <w:annotationRef/>
-      </w:r>
-      <w:r>
-        <w:t>Hvad er de generelle tjenester?</w:t>
-      </w:r>
-    </w:p>
-  </w:comment>
-</w:comments>
-</file>
-
-<file path=word/commentsExtended.xml><?xml version="1.0" encoding="utf-8"?>
-<w15:commentsEx xmlns:wpc="http://schemas.microsoft.com/office/word/2010/wordprocessingCanvas" xmlns:mc="http://schemas.openxmlformats.org/markup-compatibility/2006" xmlns:o="urn:schemas-microsoft-com:office:office" xmlns:r="http://schemas.openxmlformats.org/officeDocument/2006/relationships" xmlns:m="http://schemas.openxmlformats.org/officeDocument/2006/math" xmlns:v="urn:schemas-microsoft-com:vml" xmlns:wp14="http://schemas.microsoft.com/office/word/2010/wordprocessingDrawing" xmlns:wp="http://schemas.openxmlformats.org/drawingml/2006/wordprocessingDrawing" xmlns:w10="urn:schemas-microsoft-com:office:word" xmlns:w="http://schemas.openxmlformats.org/wordprocessingml/2006/main" xmlns:w14="http://schemas.microsoft.com/office/word/2010/wordml" xmlns:w15="http://schemas.microsoft.com/office/word/2012/wordml" xmlns:wpg="http://schemas.microsoft.com/office/word/2010/wordprocessingGroup" xmlns:wpi="http://schemas.microsoft.com/office/word/2010/wordprocessingInk" xmlns:wne="http://schemas.microsoft.com/office/word/2006/wordml" xmlns:wps="http://schemas.microsoft.com/office/word/2010/wordprocessingShape" mc:Ignorable="w14 w15 wp14">
-  <w15:commentEx w15:paraId="2FF99B2A" w15:done="0"/>
-  <w15:commentEx w15:paraId="613C7E1A" w15:done="0"/>
-  <w15:commentEx w15:paraId="401F85FF" w15:done="0"/>
-  <w15:commentEx w15:paraId="77BD5684" w15:done="0"/>
-  <w15:commentEx w15:paraId="7D8A12AB" w15:done="0"/>
-</w15:commentsEx>
 </file>
 
 <file path=word/endnotes.xml><?xml version="1.0" encoding="utf-8"?>
@@ -1020,25 +606,22 @@
         <w:rPr>
           <w:lang w:val="en-US"/>
         </w:rPr>
-        <w:t xml:space="preserve"> Applying_UML_and_Patterns___Object-Oriented_Analysis_and_Design___3rd_Edition__Addison_2004.10_</w:t>
-      </w:r>
+        <w:t xml:space="preserve"> </w:t>
+      </w:r>
+      <w:hyperlink r:id="rId1" w:history="1">
+        <w:r>
+          <w:rPr>
+            <w:rStyle w:val="Hyperlink"/>
+            <w:lang w:val="en-US"/>
+          </w:rPr>
+          <w:t>https://msdn.microsoft.com/en-us/library/ff648105.aspx</w:t>
+        </w:r>
+      </w:hyperlink>
       <w:r>
         <w:rPr>
           <w:lang w:val="en-US"/>
         </w:rPr>
-        <w:t xml:space="preserve"> Fig 13.2</w:t>
-      </w:r>
-      <w:r>
-        <w:rPr>
-          <w:lang w:val="en-US"/>
-        </w:rPr>
-        <w:t xml:space="preserve"> / SWD </w:t>
-      </w:r>
-      <w:r>
-        <w:rPr>
-          <w:lang w:val="en-US"/>
-        </w:rPr>
-        <w:t>Software Architecture I</w:t>
+        <w:t xml:space="preserve"> </w:t>
       </w:r>
     </w:p>
   </w:footnote>
@@ -1920,14 +1503,6 @@
     <w:abstractNumId w:val="3"/>
   </w:num>
 </w:numbering>
-</file>
-
-<file path=word/people.xml><?xml version="1.0" encoding="utf-8"?>
-<w15:people xmlns:wpc="http://schemas.microsoft.com/office/word/2010/wordprocessingCanvas" xmlns:mc="http://schemas.openxmlformats.org/markup-compatibility/2006" xmlns:o="urn:schemas-microsoft-com:office:office" xmlns:r="http://schemas.openxmlformats.org/officeDocument/2006/relationships" xmlns:m="http://schemas.openxmlformats.org/officeDocument/2006/math" xmlns:v="urn:schemas-microsoft-com:vml" xmlns:wp14="http://schemas.microsoft.com/office/word/2010/wordprocessingDrawing" xmlns:wp="http://schemas.openxmlformats.org/drawingml/2006/wordprocessingDrawing" xmlns:w10="urn:schemas-microsoft-com:office:word" xmlns:w="http://schemas.openxmlformats.org/wordprocessingml/2006/main" xmlns:w14="http://schemas.microsoft.com/office/word/2010/wordml" xmlns:w15="http://schemas.microsoft.com/office/word/2012/wordml" xmlns:wpg="http://schemas.microsoft.com/office/word/2010/wordprocessingGroup" xmlns:wpi="http://schemas.microsoft.com/office/word/2010/wordprocessingInk" xmlns:wne="http://schemas.microsoft.com/office/word/2006/wordml" xmlns:wps="http://schemas.microsoft.com/office/word/2010/wordprocessingShape" mc:Ignorable="w14 w15 wp14">
-  <w15:person w15:author="Mette Grønbech">
-    <w15:presenceInfo w15:providerId="Windows Live" w15:userId="ab922a974fce90f5"/>
-  </w15:person>
-</w15:people>
 </file>
 
 <file path=word/styles.xml><?xml version="1.0" encoding="utf-8"?>
@@ -3646,7 +3221,7 @@
 </file>
 
 <file path=customXml/itemProps1.xml><?xml version="1.0" encoding="utf-8"?>
-<ds:datastoreItem xmlns:ds="http://schemas.openxmlformats.org/officeDocument/2006/customXml" ds:itemID="{5EA13689-E52D-4C86-9AC9-D1F40B7642EB}">
+<ds:datastoreItem xmlns:ds="http://schemas.openxmlformats.org/officeDocument/2006/customXml" ds:itemID="{1A55AB05-8ACD-473A-B45E-E39AF2376E0B}">
   <ds:schemaRefs>
     <ds:schemaRef ds:uri="http://schemas.openxmlformats.org/officeDocument/2006/bibliography"/>
   </ds:schemaRefs>

</xml_diff>